<commit_message>
Mise à jour du document "Test fonctionnel".
Révision du document.
</commit_message>
<xml_diff>
--- a/Test Fonctionnelle.docx
+++ b/Test Fonctionnelle.docx
@@ -3,49 +3,118 @@
 <w:document xmlns:wpc="http://schemas.microsoft.com/office/word/2010/wordprocessingCanvas" xmlns:cx="http://schemas.microsoft.com/office/drawing/2014/chartex" xmlns:cx1="http://schemas.microsoft.com/office/drawing/2015/9/8/chartex" xmlns:cx2="http://schemas.microsoft.com/office/drawing/2015/10/21/chartex" xmlns:cx3="http://schemas.microsoft.com/office/drawing/2016/5/9/chartex" xmlns:cx4="http://schemas.microsoft.com/office/drawing/2016/5/10/chartex" xmlns:cx5="http://schemas.microsoft.com/office/drawing/2016/5/11/chartex" xmlns:cx6="http://schemas.microsoft.com/office/drawing/2016/5/12/chartex" xmlns:cx7="http://schemas.microsoft.com/office/drawing/2016/5/13/chartex" xmlns:cx8="http://schemas.microsoft.com/office/drawing/2016/5/14/chartex" xmlns:mc="http://schemas.openxmlformats.org/markup-compatibility/2006" xmlns:aink="http://schemas.microsoft.com/office/drawing/2016/ink" xmlns:am3d="http://schemas.microsoft.com/office/drawing/2017/model3d" xmlns:o="urn:schemas-microsoft-com:office:office" xmlns:oel="http://schemas.microsoft.com/office/2019/extlst" xmlns:r="http://schemas.openxmlformats.org/officeDocument/2006/relationships" xmlns:m="http://schemas.openxmlformats.org/officeDocument/2006/math" xmlns:v="urn:schemas-microsoft-com:vml" xmlns:wp14="http://schemas.microsoft.com/office/word/2010/wordprocessingDrawing" xmlns:wp="http://schemas.openxmlformats.org/drawingml/2006/wordprocessingDrawing" xmlns:w10="urn:schemas-microsoft-com:office:word" xmlns:w="http://schemas.openxmlformats.org/wordprocessingml/2006/main" xmlns:w14="http://schemas.microsoft.com/office/word/2010/wordml" xmlns:w15="http://schemas.microsoft.com/office/word/2012/wordml" xmlns:w16cex="http://schemas.microsoft.com/office/word/2018/wordml/cex" xmlns:w16cid="http://schemas.microsoft.com/office/word/2016/wordml/cid" xmlns:w16="http://schemas.microsoft.com/office/word/2018/wordml" xmlns:w16sdtdh="http://schemas.microsoft.com/office/word/2020/wordml/sdtdatahash" xmlns:w16se="http://schemas.microsoft.com/office/word/2015/wordml/symex" xmlns:wpg="http://schemas.microsoft.com/office/word/2010/wordprocessingGroup" xmlns:wpi="http://schemas.microsoft.com/office/word/2010/wordprocessingInk" xmlns:wne="http://schemas.microsoft.com/office/word/2006/wordml" xmlns:wps="http://schemas.microsoft.com/office/word/2010/wordprocessingShape" mc:Ignorable="w14 w15 w16se w16cid w16 w16cex w16sdtdh wp14">
   <w:body>
     <w:p>
-      <w:r>
+      <w:pPr>
+        <w:rPr>
+          <w:b/>
+          <w:bCs/>
+          <w:sz w:val="24"/>
+          <w:szCs w:val="24"/>
+        </w:rPr>
+      </w:pPr>
+      <w:r>
+        <w:rPr>
+          <w:b/>
+          <w:bCs/>
+          <w:sz w:val="24"/>
+          <w:szCs w:val="24"/>
+        </w:rPr>
+        <w:t>Élève :</w:t>
+      </w:r>
+      <w:r>
+        <w:rPr>
+          <w:b/>
+          <w:bCs/>
+          <w:sz w:val="24"/>
+          <w:szCs w:val="24"/>
+        </w:rPr>
+        <w:t xml:space="preserve"> </w:t>
+      </w:r>
+      <w:r>
+        <w:rPr>
+          <w:b/>
+          <w:bCs/>
+          <w:sz w:val="24"/>
+          <w:szCs w:val="24"/>
+        </w:rPr>
+        <w:t>Priscila Carvalho</w:t>
+      </w:r>
+    </w:p>
+    <w:p>
+      <w:pPr>
+        <w:rPr>
+          <w:b/>
+          <w:bCs/>
+          <w:sz w:val="24"/>
+          <w:szCs w:val="24"/>
+        </w:rPr>
+      </w:pPr>
+      <w:r>
+        <w:rPr>
+          <w:b/>
+          <w:bCs/>
+          <w:sz w:val="24"/>
+          <w:szCs w:val="24"/>
+        </w:rPr>
         <w:t>Test Fonctionnelle</w:t>
       </w:r>
-    </w:p>
-    <w:p>
-      <w:pPr>
-        <w:rPr>
-          <w:lang w:val="pt-BR"/>
-        </w:rPr>
-      </w:pPr>
-      <w:proofErr w:type="spellStart"/>
-      <w:r>
-        <w:rPr>
-          <w:lang w:val="pt-BR"/>
-        </w:rPr>
-        <w:t>Cas</w:t>
-      </w:r>
-      <w:proofErr w:type="spellEnd"/>
-      <w:r>
-        <w:rPr>
-          <w:lang w:val="pt-BR"/>
-        </w:rPr>
-        <w:t xml:space="preserve"> 1 – Validação dados do </w:t>
-      </w:r>
-      <w:proofErr w:type="spellStart"/>
-      <w:r>
-        <w:rPr>
-          <w:lang w:val="pt-BR"/>
-        </w:rPr>
-        <w:t>formulario</w:t>
-      </w:r>
-      <w:proofErr w:type="spellEnd"/>
-      <w:r>
-        <w:rPr>
-          <w:lang w:val="pt-BR"/>
-        </w:rPr>
-        <w:t xml:space="preserve"> d</w:t>
-      </w:r>
-      <w:r>
-        <w:rPr>
-          <w:lang w:val="pt-BR"/>
-        </w:rPr>
-        <w:t>os campos pares e nomes.</w:t>
+      <w:r>
+        <w:rPr>
+          <w:b/>
+          <w:bCs/>
+          <w:sz w:val="24"/>
+          <w:szCs w:val="24"/>
+        </w:rPr>
+        <w:t xml:space="preserve"> – </w:t>
+      </w:r>
+      <w:r>
+        <w:rPr>
+          <w:b/>
+          <w:bCs/>
+          <w:sz w:val="24"/>
+          <w:szCs w:val="24"/>
+        </w:rPr>
+        <w:t>TP3-jeux-de-</w:t>
+      </w:r>
+      <w:r>
+        <w:rPr>
+          <w:b/>
+          <w:bCs/>
+          <w:sz w:val="24"/>
+          <w:szCs w:val="24"/>
+        </w:rPr>
+        <w:t xml:space="preserve">mémoire </w:t>
+      </w:r>
+    </w:p>
+    <w:p>
+      <w:pPr>
+        <w:rPr>
+          <w:u w:val="single"/>
+        </w:rPr>
+      </w:pPr>
+      <w:r>
+        <w:rPr>
+          <w:b/>
+          <w:bCs/>
+        </w:rPr>
+        <w:t>Cas 1 –</w:t>
+      </w:r>
+      <w:r>
+        <w:rPr>
+          <w:u w:val="single"/>
+        </w:rPr>
+        <w:t xml:space="preserve"> </w:t>
+      </w:r>
+      <w:r>
+        <w:rPr>
+          <w:u w:val="single"/>
+        </w:rPr>
+        <w:t>Validation des données du formulaire pour les paires champ et nom</w:t>
+      </w:r>
+      <w:r>
+        <w:rPr>
+          <w:u w:val="single"/>
+        </w:rPr>
+        <w:t> :</w:t>
       </w:r>
     </w:p>
     <w:p>
@@ -58,31 +127,38 @@
         <w:spacing w:line="256" w:lineRule="auto"/>
       </w:pPr>
       <w:r>
-        <w:t>Ouvrez l’application web à la page d’accueil (localhost :</w:t>
-      </w:r>
-      <w:r>
-        <w:t xml:space="preserve"> </w:t>
-      </w:r>
-      <w:r>
-        <w:t>http://127.0.0.1:5501/</w:t>
-      </w:r>
-      <w:r>
-        <w:t>i</w:t>
-      </w:r>
-      <w:r>
-        <w:t>ndex</w:t>
-      </w:r>
-      <w:r>
-        <w:t>.</w:t>
-      </w:r>
-      <w:r>
-        <w:t>html</w:t>
-      </w:r>
-      <w:r>
-        <w:t>)</w:t>
-      </w:r>
-      <w:r>
-        <w:t xml:space="preserve"> </w:t>
+        <w:t>Ouvrez l'application web sur la page de connexion</w:t>
+      </w:r>
+    </w:p>
+    <w:p>
+      <w:pPr>
+        <w:pStyle w:val="Paragraphedeliste"/>
+        <w:spacing w:line="256" w:lineRule="auto"/>
+      </w:pPr>
+      <w:r>
+        <w:t>(</w:t>
+      </w:r>
+      <w:proofErr w:type="gramStart"/>
+      <w:r>
+        <w:rPr>
+          <w:b/>
+          <w:bCs/>
+        </w:rPr>
+        <w:t>localhost</w:t>
+      </w:r>
+      <w:proofErr w:type="gramEnd"/>
+      <w:r>
+        <w:rPr>
+          <w:b/>
+          <w:bCs/>
+        </w:rPr>
+        <w:t xml:space="preserve"> : http://127.0.0.1:5501/index.html</w:t>
+      </w:r>
+      <w:r>
+        <w:t xml:space="preserve">) </w:t>
+      </w:r>
+      <w:r>
+        <w:t>;</w:t>
       </w:r>
     </w:p>
     <w:p>
@@ -95,15 +171,31 @@
         <w:spacing w:line="256" w:lineRule="auto"/>
       </w:pPr>
       <w:r>
-        <w:t xml:space="preserve">Dans </w:t>
-      </w:r>
-      <w:proofErr w:type="gramStart"/>
-      <w:r>
-        <w:t>le champ paires</w:t>
-      </w:r>
-      <w:proofErr w:type="gramEnd"/>
-      <w:r>
-        <w:t xml:space="preserve"> choisir 1 paires.</w:t>
+        <w:t xml:space="preserve">Dans les paires de champs, choisissez </w:t>
+      </w:r>
+      <w:r>
+        <w:rPr>
+          <w:b/>
+          <w:bCs/>
+        </w:rPr>
+        <w:t>« </w:t>
+      </w:r>
+      <w:r>
+        <w:rPr>
+          <w:b/>
+          <w:bCs/>
+        </w:rPr>
+        <w:t>1 paire</w:t>
+      </w:r>
+      <w:r>
+        <w:rPr>
+          <w:b/>
+          <w:bCs/>
+        </w:rPr>
+        <w:t> »</w:t>
+      </w:r>
+      <w:r>
+        <w:t>;</w:t>
       </w:r>
     </w:p>
     <w:p>
@@ -114,21 +206,30 @@
           <w:numId w:val="2"/>
         </w:numPr>
         <w:spacing w:line="256" w:lineRule="auto"/>
-        <w:rPr>
-          <w:lang w:val="pt-BR"/>
-        </w:rPr>
-      </w:pPr>
-      <w:r>
-        <w:rPr>
-          <w:lang w:val="pt-BR"/>
-        </w:rPr>
-        <w:t>No campo nome escreve 1 m</w:t>
-      </w:r>
-      <w:r>
-        <w:rPr>
-          <w:lang w:val="pt-BR"/>
-        </w:rPr>
-        <w:t>inuto</w:t>
+      </w:pPr>
+      <w:r>
+        <w:t xml:space="preserve">Dans le champ nom, entrez </w:t>
+      </w:r>
+      <w:r>
+        <w:rPr>
+          <w:b/>
+          <w:bCs/>
+        </w:rPr>
+        <w:t>« </w:t>
+      </w:r>
+      <w:r>
+        <w:rPr>
+          <w:b/>
+          <w:bCs/>
+        </w:rPr>
+        <w:t>1 minute</w:t>
+      </w:r>
+      <w:r>
+        <w:rPr>
+          <w:b/>
+          <w:bCs/>
+        </w:rPr>
+        <w:t> »;</w:t>
       </w:r>
     </w:p>
     <w:p>
@@ -140,30 +241,44 @@
         </w:numPr>
         <w:spacing w:line="256" w:lineRule="auto"/>
       </w:pPr>
-      <w:proofErr w:type="spellStart"/>
-      <w:r>
-        <w:t>Clicar</w:t>
-      </w:r>
-      <w:proofErr w:type="spellEnd"/>
-      <w:r>
-        <w:t xml:space="preserve"> no </w:t>
-      </w:r>
-      <w:proofErr w:type="spellStart"/>
-      <w:r>
-        <w:t>botão</w:t>
-      </w:r>
-      <w:proofErr w:type="spellEnd"/>
-      <w:r>
-        <w:t xml:space="preserve"> commencer </w:t>
-      </w:r>
-      <w:proofErr w:type="gramStart"/>
-      <w:r>
-        <w:t>le je</w:t>
-      </w:r>
-      <w:r>
-        <w:t>ux</w:t>
-      </w:r>
-      <w:proofErr w:type="gramEnd"/>
+      <w:r>
+        <w:t xml:space="preserve">Cliquez sur le bouton </w:t>
+      </w:r>
+      <w:r>
+        <w:rPr>
+          <w:b/>
+          <w:bCs/>
+        </w:rPr>
+        <w:t>« </w:t>
+      </w:r>
+      <w:r>
+        <w:rPr>
+          <w:b/>
+          <w:bCs/>
+        </w:rPr>
+        <w:t>C</w:t>
+      </w:r>
+      <w:r>
+        <w:rPr>
+          <w:b/>
+          <w:bCs/>
+        </w:rPr>
+        <w:t>ommencer</w:t>
+      </w:r>
+      <w:r>
+        <w:rPr>
+          <w:b/>
+          <w:bCs/>
+        </w:rPr>
+        <w:t xml:space="preserve"> le jeu</w:t>
+      </w:r>
+      <w:r>
+        <w:rPr>
+          <w:b/>
+          <w:bCs/>
+        </w:rPr>
+        <w:t> »;</w:t>
+      </w:r>
     </w:p>
     <w:p>
       <w:pPr>
@@ -174,69 +289,36 @@
         </w:numPr>
         <w:spacing w:line="256" w:lineRule="auto"/>
       </w:pPr>
-      <w:proofErr w:type="spellStart"/>
-      <w:r>
-        <w:t>Uma</w:t>
-      </w:r>
-      <w:proofErr w:type="spellEnd"/>
+      <w:r>
+        <w:t xml:space="preserve">Un message d'erreur </w:t>
+      </w:r>
+      <w:r>
+        <w:t>s'affiche</w:t>
+      </w:r>
+      <w:r>
+        <w:t xml:space="preserve"> en haut du formulaire avec les messages suivants</w:t>
+      </w:r>
+      <w:r>
+        <w:t>:</w:t>
+      </w:r>
+    </w:p>
+    <w:p>
+      <w:pPr>
+        <w:pStyle w:val="Paragraphedeliste"/>
+        <w:spacing w:line="256" w:lineRule="auto"/>
+      </w:pPr>
       <w:r>
         <w:t xml:space="preserve"> </w:t>
       </w:r>
-      <w:proofErr w:type="spellStart"/>
-      <w:r>
-        <w:t>mensagem</w:t>
-      </w:r>
-      <w:proofErr w:type="spellEnd"/>
-      <w:r>
-        <w:t xml:space="preserve"> de </w:t>
-      </w:r>
-      <w:proofErr w:type="spellStart"/>
-      <w:r>
-        <w:t>erro</w:t>
-      </w:r>
-      <w:proofErr w:type="spellEnd"/>
-      <w:r>
-        <w:t xml:space="preserve"> sera </w:t>
-      </w:r>
-      <w:proofErr w:type="spellStart"/>
-      <w:r>
-        <w:t>mostrada</w:t>
-      </w:r>
-      <w:proofErr w:type="spellEnd"/>
-      <w:r>
-        <w:t xml:space="preserve"> </w:t>
-      </w:r>
-      <w:proofErr w:type="spellStart"/>
-      <w:r>
-        <w:t>acima</w:t>
-      </w:r>
-      <w:proofErr w:type="spellEnd"/>
-      <w:r>
-        <w:t xml:space="preserve"> do </w:t>
-      </w:r>
-      <w:proofErr w:type="spellStart"/>
-      <w:r>
-        <w:t>formulário</w:t>
-      </w:r>
-      <w:proofErr w:type="spellEnd"/>
-      <w:r>
-        <w:t xml:space="preserve"> </w:t>
-      </w:r>
-      <w:proofErr w:type="spellStart"/>
-      <w:r>
-        <w:t>contendo</w:t>
-      </w:r>
-      <w:proofErr w:type="spellEnd"/>
-      <w:r>
-        <w:t xml:space="preserve"> os alertas: </w:t>
-      </w:r>
-      <w:r>
-        <w:t>«</w:t>
-      </w:r>
-      <w:r>
-        <w:t xml:space="preserve"> </w:t>
-      </w:r>
-      <w:r>
+      <w:r>
+        <w:t xml:space="preserve">« </w:t>
+      </w:r>
+      <w:r>
+        <w:rPr>
+          <w:b/>
+          <w:bCs/>
+          <w:color w:val="FF0000"/>
+        </w:rPr>
         <w:t>Veuillez remplir tous les champs. Le nombre de paires doit être entre 2 et 10</w:t>
       </w:r>
       <w:r>
@@ -274,19 +356,15 @@
         </w:pBdr>
         <w:rPr>
           <w:rFonts w:ascii="Courier New" w:hAnsi="Courier New" w:cs="Courier New"/>
+          <w:lang w:val="pt-BR"/>
         </w:rPr>
       </w:pPr>
       <w:r>
         <w:rPr>
           <w:rFonts w:ascii="Courier New" w:hAnsi="Courier New" w:cs="Courier New"/>
-        </w:rPr>
-        <w:t xml:space="preserve">Par </w:t>
-      </w:r>
-      <w:r>
-        <w:rPr>
-          <w:rFonts w:ascii="Courier New" w:hAnsi="Courier New" w:cs="Courier New"/>
-        </w:rPr>
-        <w:t>Priscila</w:t>
+          <w:lang w:val="pt-BR"/>
+        </w:rPr>
+        <w:t>Par Priscila</w:t>
       </w:r>
     </w:p>
     <w:p>
@@ -301,73 +379,90 @@
           <w:lang w:val="pt-BR"/>
         </w:rPr>
       </w:pPr>
+      <w:proofErr w:type="spellStart"/>
       <w:r>
         <w:rPr>
           <w:lang w:val="pt-BR"/>
         </w:rPr>
-        <w:t xml:space="preserve">Fechar a aplicação </w:t>
-      </w:r>
-    </w:p>
-    <w:p>
-      <w:pPr>
+        <w:t>Fermez</w:t>
+      </w:r>
+      <w:proofErr w:type="spellEnd"/>
+      <w:r>
+        <w:rPr>
+          <w:lang w:val="pt-BR"/>
+        </w:rPr>
+        <w:t xml:space="preserve"> </w:t>
+      </w:r>
+      <w:proofErr w:type="spellStart"/>
+      <w:r>
+        <w:rPr>
+          <w:lang w:val="pt-BR"/>
+        </w:rPr>
+        <w:t>l'application</w:t>
+      </w:r>
+      <w:proofErr w:type="spellEnd"/>
+      <w:r>
+        <w:rPr>
+          <w:lang w:val="pt-BR"/>
+        </w:rPr>
+        <w:t>.</w:t>
+      </w:r>
+    </w:p>
+    <w:p>
+      <w:pPr>
+        <w:pStyle w:val="Paragraphedeliste"/>
         <w:spacing w:line="256" w:lineRule="auto"/>
         <w:rPr>
+          <w:u w:val="single"/>
           <w:lang w:val="pt-BR"/>
         </w:rPr>
       </w:pPr>
-      <w:proofErr w:type="spellStart"/>
-      <w:r>
-        <w:rPr>
-          <w:lang w:val="pt-BR"/>
-        </w:rPr>
-        <w:t>Cas</w:t>
-      </w:r>
-      <w:proofErr w:type="spellEnd"/>
-      <w:r>
-        <w:rPr>
-          <w:lang w:val="pt-BR"/>
-        </w:rPr>
-        <w:t xml:space="preserve"> 2 – </w:t>
-      </w:r>
-      <w:proofErr w:type="spellStart"/>
-      <w:r>
-        <w:rPr>
-          <w:lang w:val="pt-BR"/>
-        </w:rPr>
-        <w:t>Validacao</w:t>
-      </w:r>
-      <w:proofErr w:type="spellEnd"/>
-      <w:r>
-        <w:rPr>
-          <w:lang w:val="pt-BR"/>
-        </w:rPr>
-        <w:t xml:space="preserve"> do campo n</w:t>
-      </w:r>
-      <w:r>
-        <w:rPr>
-          <w:lang w:val="pt-BR"/>
-        </w:rPr>
-        <w:t xml:space="preserve">ome do </w:t>
-      </w:r>
-      <w:proofErr w:type="gramStart"/>
-      <w:r>
-        <w:rPr>
-          <w:lang w:val="pt-BR"/>
-        </w:rPr>
-        <w:t>formulário.</w:t>
-      </w:r>
-      <w:r>
-        <w:rPr>
-          <w:lang w:val="pt-BR"/>
-        </w:rPr>
-        <w:t>(</w:t>
-      </w:r>
-      <w:proofErr w:type="gramEnd"/>
-      <w:r>
-        <w:rPr>
-          <w:lang w:val="pt-BR"/>
-        </w:rPr>
-        <w:t>nome não alfanumérico)</w:t>
+    </w:p>
+    <w:p>
+      <w:pPr>
+        <w:spacing w:line="256" w:lineRule="auto"/>
+        <w:rPr>
+          <w:u w:val="single"/>
+        </w:rPr>
+      </w:pPr>
+      <w:r>
+        <w:rPr>
+          <w:b/>
+          <w:bCs/>
+        </w:rPr>
+        <w:t>Cas 2 –</w:t>
+      </w:r>
+      <w:r>
+        <w:rPr>
+          <w:u w:val="single"/>
+        </w:rPr>
+        <w:t xml:space="preserve"> </w:t>
+      </w:r>
+      <w:r>
+        <w:rPr>
+          <w:u w:val="single"/>
+        </w:rPr>
+        <w:t>Validation du champ nom du formulaire (</w:t>
+      </w:r>
+      <w:r>
+        <w:rPr>
+          <w:b/>
+          <w:bCs/>
+          <w:u w:val="single"/>
+        </w:rPr>
+        <w:t>nom non alphanumérique</w:t>
+      </w:r>
+      <w:r>
+        <w:rPr>
+          <w:u w:val="single"/>
+        </w:rPr>
+        <w:t>)</w:t>
+      </w:r>
+      <w:r>
+        <w:rPr>
+          <w:u w:val="single"/>
+        </w:rPr>
+        <w:t> :</w:t>
       </w:r>
     </w:p>
     <w:p>
@@ -375,18 +470,43 @@
         <w:pStyle w:val="Paragraphedeliste"/>
         <w:numPr>
           <w:ilvl w:val="0"/>
-          <w:numId w:val="5"/>
+          <w:numId w:val="10"/>
         </w:numPr>
         <w:spacing w:line="256" w:lineRule="auto"/>
       </w:pPr>
       <w:r>
-        <w:t>Ouvrez l’application web à la page d’accueil (localhost :</w:t>
-      </w:r>
-      <w:r>
-        <w:t xml:space="preserve"> http://127.0.0.1:5501/index.html</w:t>
-      </w:r>
-      <w:r>
-        <w:t xml:space="preserve">) </w:t>
+        <w:t>Ouvrez l'application web sur la page de connexion</w:t>
+      </w:r>
+    </w:p>
+    <w:p>
+      <w:pPr>
+        <w:pStyle w:val="Paragraphedeliste"/>
+        <w:spacing w:line="256" w:lineRule="auto"/>
+      </w:pPr>
+      <w:r>
+        <w:t>(</w:t>
+      </w:r>
+      <w:proofErr w:type="gramStart"/>
+      <w:r>
+        <w:rPr>
+          <w:b/>
+          <w:bCs/>
+        </w:rPr>
+        <w:t>localhost</w:t>
+      </w:r>
+      <w:proofErr w:type="gramEnd"/>
+      <w:r>
+        <w:rPr>
+          <w:b/>
+          <w:bCs/>
+        </w:rPr>
+        <w:t xml:space="preserve"> : http://127.0.0.1:5501/index.html</w:t>
+      </w:r>
+      <w:r>
+        <w:t>) ;</w:t>
+      </w:r>
+      <w:r>
+        <w:t xml:space="preserve"> </w:t>
       </w:r>
     </w:p>
     <w:p>
@@ -394,7 +514,7 @@
         <w:pStyle w:val="Paragraphedeliste"/>
         <w:numPr>
           <w:ilvl w:val="0"/>
-          <w:numId w:val="5"/>
+          <w:numId w:val="10"/>
         </w:numPr>
         <w:spacing w:line="256" w:lineRule="auto"/>
       </w:pPr>
@@ -407,13 +527,35 @@
       </w:r>
       <w:proofErr w:type="gramEnd"/>
       <w:r>
-        <w:t xml:space="preserve"> choisir </w:t>
-      </w:r>
-      <w:r>
-        <w:t>1 chiffre entre 2 e 10</w:t>
-      </w:r>
-      <w:r>
-        <w:t>.</w:t>
+        <w:t xml:space="preserve">, choisissez 1 chiffre entre </w:t>
+      </w:r>
+      <w:r>
+        <w:rPr>
+          <w:b/>
+          <w:bCs/>
+        </w:rPr>
+        <w:t>« </w:t>
+      </w:r>
+      <w:r>
+        <w:rPr>
+          <w:b/>
+          <w:bCs/>
+        </w:rPr>
+        <w:t>2 et 10</w:t>
+      </w:r>
+      <w:r>
+        <w:rPr>
+          <w:b/>
+          <w:bCs/>
+        </w:rPr>
+        <w:t> »</w:t>
+      </w:r>
+      <w:r>
+        <w:rPr>
+          <w:b/>
+          <w:bCs/>
+        </w:rPr>
+        <w:t xml:space="preserve"> ;</w:t>
       </w:r>
     </w:p>
     <w:p>
@@ -421,24 +563,40 @@
         <w:pStyle w:val="Paragraphedeliste"/>
         <w:numPr>
           <w:ilvl w:val="0"/>
-          <w:numId w:val="5"/>
+          <w:numId w:val="10"/>
         </w:numPr>
         <w:spacing w:line="256" w:lineRule="auto"/>
-        <w:rPr>
-          <w:lang w:val="pt-BR"/>
-        </w:rPr>
-      </w:pPr>
-      <w:r>
-        <w:rPr>
-          <w:lang w:val="pt-BR"/>
-        </w:rPr>
-        <w:t>No campo nome escreve 1 m</w:t>
-      </w:r>
-      <w:r>
-        <w:rPr>
-          <w:lang w:val="pt-BR"/>
-        </w:rPr>
-        <w:t>inuto</w:t>
+      </w:pPr>
+      <w:r>
+        <w:t xml:space="preserve">Dans le champ nom, écrivez </w:t>
+      </w:r>
+      <w:r>
+        <w:rPr>
+          <w:b/>
+          <w:bCs/>
+        </w:rPr>
+        <w:t>« </w:t>
+      </w:r>
+      <w:r>
+        <w:rPr>
+          <w:b/>
+          <w:bCs/>
+        </w:rPr>
+        <w:t>1 minute</w:t>
+      </w:r>
+      <w:r>
+        <w:rPr>
+          <w:b/>
+          <w:bCs/>
+        </w:rPr>
+        <w:t> »</w:t>
+      </w:r>
+      <w:r>
+        <w:rPr>
+          <w:b/>
+          <w:bCs/>
+        </w:rPr>
+        <w:t>.</w:t>
       </w:r>
     </w:p>
     <w:p>
@@ -446,65 +604,76 @@
         <w:pStyle w:val="Paragraphedeliste"/>
         <w:numPr>
           <w:ilvl w:val="0"/>
-          <w:numId w:val="5"/>
+          <w:numId w:val="10"/>
         </w:numPr>
         <w:spacing w:line="256" w:lineRule="auto"/>
       </w:pPr>
-      <w:proofErr w:type="spellStart"/>
-      <w:r>
-        <w:t>Clicar</w:t>
-      </w:r>
-      <w:proofErr w:type="spellEnd"/>
-      <w:r>
-        <w:t xml:space="preserve"> no </w:t>
-      </w:r>
-      <w:proofErr w:type="spellStart"/>
-      <w:r>
-        <w:t>botão</w:t>
-      </w:r>
-      <w:proofErr w:type="spellEnd"/>
-      <w:r>
-        <w:t xml:space="preserve"> commencer </w:t>
-      </w:r>
-      <w:proofErr w:type="gramStart"/>
-      <w:r>
-        <w:t>le je</w:t>
-      </w:r>
-      <w:r>
-        <w:t>ux</w:t>
-      </w:r>
-      <w:proofErr w:type="gramEnd"/>
+      <w:r>
+        <w:t xml:space="preserve">Cliquez sur le bouton </w:t>
+      </w:r>
+      <w:r>
+        <w:rPr>
+          <w:b/>
+          <w:bCs/>
+        </w:rPr>
+        <w:t>« </w:t>
+      </w:r>
+      <w:r>
+        <w:rPr>
+          <w:b/>
+          <w:bCs/>
+        </w:rPr>
+        <w:t>C</w:t>
+      </w:r>
+      <w:r>
+        <w:rPr>
+          <w:b/>
+          <w:bCs/>
+        </w:rPr>
+        <w:t>ommencer</w:t>
+      </w:r>
+      <w:r>
+        <w:rPr>
+          <w:b/>
+          <w:bCs/>
+        </w:rPr>
+        <w:t xml:space="preserve"> le jeu</w:t>
+      </w:r>
+      <w:r>
+        <w:rPr>
+          <w:b/>
+          <w:bCs/>
+        </w:rPr>
+        <w:t> »;</w:t>
+      </w:r>
     </w:p>
     <w:p>
       <w:pPr>
         <w:pStyle w:val="Paragraphedeliste"/>
         <w:numPr>
           <w:ilvl w:val="0"/>
-          <w:numId w:val="5"/>
+          <w:numId w:val="10"/>
         </w:numPr>
         <w:spacing w:line="256" w:lineRule="auto"/>
       </w:pPr>
       <w:r>
-        <w:rPr>
-          <w:lang w:val="pt-BR"/>
-        </w:rPr>
-        <w:t xml:space="preserve">Uma mensagem de erro </w:t>
-      </w:r>
-      <w:proofErr w:type="spellStart"/>
-      <w:r>
-        <w:rPr>
-          <w:lang w:val="pt-BR"/>
-        </w:rPr>
-        <w:t>sera</w:t>
-      </w:r>
-      <w:proofErr w:type="spellEnd"/>
-      <w:r>
-        <w:rPr>
-          <w:lang w:val="pt-BR"/>
-        </w:rPr>
-        <w:t xml:space="preserve"> mostrada acima do formulário contendo os alertas: « </w:t>
-      </w:r>
-      <w:r>
+        <w:t xml:space="preserve">Un message d'erreur </w:t>
+      </w:r>
+      <w:r>
+        <w:t>s'affiche</w:t>
+      </w:r>
+      <w:r>
+        <w:t xml:space="preserve"> en haut du formulaire avec les messages suivants</w:t>
+      </w:r>
+      <w:r>
+        <w:t xml:space="preserve">: « </w:t>
+      </w:r>
+      <w:r>
+        <w:rPr>
+          <w:b/>
+          <w:bCs/>
+          <w:color w:val="FF0000"/>
+        </w:rPr>
         <w:t>Veuillez remplir tous les champs. Le nom doit être alphanumérique.</w:t>
       </w:r>
       <w:r>
@@ -558,157 +727,151 @@
         <w:pStyle w:val="Paragraphedeliste"/>
         <w:numPr>
           <w:ilvl w:val="0"/>
-          <w:numId w:val="5"/>
+          <w:numId w:val="10"/>
         </w:numPr>
         <w:spacing w:line="256" w:lineRule="auto"/>
         <w:rPr>
           <w:lang w:val="pt-BR"/>
         </w:rPr>
       </w:pPr>
+      <w:proofErr w:type="spellStart"/>
       <w:r>
         <w:rPr>
           <w:lang w:val="pt-BR"/>
         </w:rPr>
-        <w:t xml:space="preserve">Fechar a aplicação </w:t>
-      </w:r>
-    </w:p>
-    <w:p>
-      <w:pPr>
-        <w:spacing w:line="256" w:lineRule="auto"/>
+        <w:t>Fermez</w:t>
+      </w:r>
+      <w:proofErr w:type="spellEnd"/>
+      <w:r>
         <w:rPr>
           <w:lang w:val="pt-BR"/>
         </w:rPr>
-      </w:pPr>
-    </w:p>
-    <w:p>
-      <w:pPr>
-        <w:spacing w:line="256" w:lineRule="auto"/>
+        <w:t xml:space="preserve"> </w:t>
+      </w:r>
+      <w:proofErr w:type="spellStart"/>
+      <w:r>
         <w:rPr>
           <w:lang w:val="pt-BR"/>
         </w:rPr>
-      </w:pPr>
-      <w:proofErr w:type="spellStart"/>
+        <w:t>l'application</w:t>
+      </w:r>
+      <w:proofErr w:type="spellEnd"/>
       <w:r>
         <w:rPr>
           <w:lang w:val="pt-BR"/>
         </w:rPr>
-        <w:t>Cas</w:t>
-      </w:r>
-      <w:proofErr w:type="spellEnd"/>
-      <w:r>
-        <w:rPr>
-          <w:lang w:val="pt-BR"/>
+        <w:t>.</w:t>
+      </w:r>
+    </w:p>
+    <w:p>
+      <w:pPr>
+        <w:spacing w:after="0" w:line="256" w:lineRule="auto"/>
+        <w:rPr>
+          <w:b/>
+          <w:bCs/>
+          <w:u w:val="single"/>
+        </w:rPr>
+      </w:pPr>
+      <w:r>
+        <w:rPr>
+          <w:b/>
+          <w:bCs/>
+        </w:rPr>
+        <w:t>Cas 3 –</w:t>
+      </w:r>
+      <w:r>
+        <w:rPr>
+          <w:u w:val="single"/>
         </w:rPr>
         <w:t xml:space="preserve"> </w:t>
       </w:r>
       <w:r>
         <w:rPr>
-          <w:lang w:val="pt-BR"/>
-        </w:rPr>
-        <w:t>3</w:t>
-      </w:r>
-      <w:r>
-        <w:rPr>
-          <w:lang w:val="pt-BR"/>
-        </w:rPr>
-        <w:t xml:space="preserve"> – </w:t>
-      </w:r>
-      <w:proofErr w:type="spellStart"/>
-      <w:r>
-        <w:rPr>
-          <w:lang w:val="pt-BR"/>
-        </w:rPr>
-        <w:t>Validacao</w:t>
-      </w:r>
-      <w:proofErr w:type="spellEnd"/>
-      <w:r>
-        <w:rPr>
-          <w:lang w:val="pt-BR"/>
-        </w:rPr>
-        <w:t xml:space="preserve"> do campo </w:t>
-      </w:r>
-      <w:r>
-        <w:rPr>
-          <w:lang w:val="pt-BR"/>
-        </w:rPr>
-        <w:t>“</w:t>
-      </w:r>
-      <w:proofErr w:type="spellStart"/>
-      <w:r>
-        <w:rPr>
-          <w:lang w:val="pt-BR"/>
-        </w:rPr>
-        <w:t>Entrez</w:t>
-      </w:r>
-      <w:proofErr w:type="spellEnd"/>
-      <w:r>
-        <w:rPr>
-          <w:lang w:val="pt-BR"/>
+          <w:u w:val="single"/>
+        </w:rPr>
+        <w:t>Validation du champ "Entrez le nombre de paires (2-10) :" du formulaire</w:t>
+      </w:r>
+      <w:r>
+        <w:rPr>
+          <w:u w:val="single"/>
         </w:rPr>
         <w:t xml:space="preserve"> </w:t>
       </w:r>
-      <w:proofErr w:type="spellStart"/>
-      <w:r>
-        <w:rPr>
-          <w:lang w:val="pt-BR"/>
-        </w:rPr>
-        <w:t>le</w:t>
-      </w:r>
-      <w:proofErr w:type="spellEnd"/>
-      <w:r>
-        <w:rPr>
-          <w:lang w:val="pt-BR"/>
-        </w:rPr>
-        <w:t xml:space="preserve"> </w:t>
-      </w:r>
-      <w:proofErr w:type="spellStart"/>
-      <w:r>
-        <w:rPr>
-          <w:lang w:val="pt-BR"/>
-        </w:rPr>
-        <w:t>nombre</w:t>
-      </w:r>
-      <w:proofErr w:type="spellEnd"/>
-      <w:r>
-        <w:rPr>
-          <w:lang w:val="pt-BR"/>
-        </w:rPr>
-        <w:t xml:space="preserve"> de paires (2-10):</w:t>
-      </w:r>
-      <w:r>
-        <w:rPr>
-          <w:lang w:val="pt-BR"/>
-        </w:rPr>
-        <w:t>”</w:t>
-      </w:r>
-      <w:r>
-        <w:rPr>
-          <w:lang w:val="pt-BR"/>
-        </w:rPr>
-        <w:t xml:space="preserve"> do formulário.</w:t>
-      </w:r>
-      <w:r>
-        <w:rPr>
-          <w:lang w:val="pt-BR"/>
-        </w:rPr>
-        <w:t xml:space="preserve"> (apenas </w:t>
-      </w:r>
-      <w:proofErr w:type="spellStart"/>
+      <w:r>
+        <w:rPr>
+          <w:u w:val="single"/>
+        </w:rPr>
+        <w:t>(</w:t>
+      </w:r>
+      <w:r>
+        <w:rPr>
+          <w:b/>
+          <w:bCs/>
+          <w:u w:val="single"/>
+        </w:rPr>
+        <w:t xml:space="preserve">uniquement la paire </w:t>
+      </w:r>
+      <w:r>
+        <w:rPr>
+          <w:b/>
+          <w:bCs/>
+          <w:u w:val="single"/>
+        </w:rPr>
+        <w:t xml:space="preserve">    </w:t>
+      </w:r>
+    </w:p>
+    <w:p>
+      <w:pPr>
+        <w:spacing w:after="0" w:line="256" w:lineRule="auto"/>
+        <w:rPr>
+          <w:b/>
+          <w:bCs/>
+          <w:u w:val="single"/>
+        </w:rPr>
+      </w:pPr>
+      <w:r>
+        <w:rPr>
+          <w:b/>
+          <w:bCs/>
+        </w:rPr>
+        <w:t xml:space="preserve">             </w:t>
+      </w:r>
       <w:proofErr w:type="gramStart"/>
       <w:r>
         <w:rPr>
-          <w:lang w:val="pt-BR"/>
-        </w:rPr>
-        <w:t>numero</w:t>
-      </w:r>
-      <w:proofErr w:type="spellEnd"/>
+          <w:b/>
+          <w:bCs/>
+          <w:u w:val="single"/>
+        </w:rPr>
+        <w:t>numéro</w:t>
+      </w:r>
       <w:proofErr w:type="gramEnd"/>
       <w:r>
         <w:rPr>
-          <w:lang w:val="pt-BR"/>
-        </w:rPr>
-        <w:t xml:space="preserve"> de par 1)</w:t>
-      </w:r>
+          <w:b/>
+          <w:bCs/>
+          <w:u w:val="single"/>
+        </w:rPr>
+        <w:t xml:space="preserve"> 1)</w:t>
+      </w:r>
+      <w:r>
+        <w:rPr>
+          <w:b/>
+          <w:bCs/>
+          <w:u w:val="single"/>
+        </w:rPr>
+        <w:t> :</w:t>
+      </w:r>
+    </w:p>
+    <w:p>
+      <w:pPr>
+        <w:spacing w:after="0" w:line="256" w:lineRule="auto"/>
+        <w:rPr>
+          <w:b/>
+          <w:bCs/>
+          <w:u w:val="single"/>
+        </w:rPr>
+      </w:pPr>
     </w:p>
     <w:p>
       <w:pPr>
@@ -720,13 +883,41 @@
         <w:spacing w:line="256" w:lineRule="auto"/>
       </w:pPr>
       <w:r>
-        <w:t>Ouvrez l’application web à la page d’accueil (localhost :</w:t>
-      </w:r>
-      <w:r>
-        <w:t xml:space="preserve"> http://127.0.0.1:5501/index.html</w:t>
-      </w:r>
-      <w:r>
-        <w:t xml:space="preserve">) </w:t>
+        <w:t>Ouvrez l'application web sur la page de connexion</w:t>
+      </w:r>
+      <w:r>
+        <w:t>;</w:t>
+      </w:r>
+    </w:p>
+    <w:p>
+      <w:pPr>
+        <w:pStyle w:val="Paragraphedeliste"/>
+        <w:spacing w:line="256" w:lineRule="auto"/>
+      </w:pPr>
+      <w:r>
+        <w:t>(</w:t>
+      </w:r>
+      <w:proofErr w:type="gramStart"/>
+      <w:r>
+        <w:rPr>
+          <w:b/>
+          <w:bCs/>
+        </w:rPr>
+        <w:t>localhost</w:t>
+      </w:r>
+      <w:proofErr w:type="gramEnd"/>
+      <w:r>
+        <w:rPr>
+          <w:b/>
+          <w:bCs/>
+        </w:rPr>
+        <w:t xml:space="preserve"> : http://127.0.0.1:5501/index.html</w:t>
+      </w:r>
+      <w:r>
+        <w:t xml:space="preserve">) ; </w:t>
+      </w:r>
+      <w:r>
+        <w:t xml:space="preserve"> </w:t>
       </w:r>
     </w:p>
     <w:p>
@@ -734,7 +925,7 @@
         <w:pStyle w:val="Paragraphedeliste"/>
         <w:numPr>
           <w:ilvl w:val="0"/>
-          <w:numId w:val="7"/>
+          <w:numId w:val="6"/>
         </w:numPr>
         <w:spacing w:line="256" w:lineRule="auto"/>
       </w:pPr>
@@ -747,7 +938,34 @@
       </w:r>
       <w:proofErr w:type="gramEnd"/>
       <w:r>
-        <w:t xml:space="preserve"> choisir 1 paires.</w:t>
+        <w:t xml:space="preserve"> choisissez</w:t>
+      </w:r>
+      <w:r>
+        <w:t xml:space="preserve"> </w:t>
+      </w:r>
+      <w:r>
+        <w:rPr>
+          <w:b/>
+          <w:bCs/>
+        </w:rPr>
+        <w:t>« </w:t>
+      </w:r>
+      <w:r>
+        <w:rPr>
+          <w:b/>
+          <w:bCs/>
+        </w:rPr>
+        <w:t>1 paires</w:t>
+      </w:r>
+      <w:r>
+        <w:rPr>
+          <w:b/>
+          <w:bCs/>
+        </w:rPr>
+        <w:t> »</w:t>
+      </w:r>
+      <w:r>
+        <w:t>;</w:t>
       </w:r>
     </w:p>
     <w:p>
@@ -755,24 +973,54 @@
         <w:pStyle w:val="Paragraphedeliste"/>
         <w:numPr>
           <w:ilvl w:val="0"/>
-          <w:numId w:val="8"/>
+          <w:numId w:val="6"/>
         </w:numPr>
         <w:spacing w:line="256" w:lineRule="auto"/>
-        <w:rPr>
-          <w:lang w:val="pt-BR"/>
-        </w:rPr>
-      </w:pPr>
-      <w:r>
-        <w:rPr>
-          <w:lang w:val="pt-BR"/>
-        </w:rPr>
-        <w:t xml:space="preserve">No campo nome escreve </w:t>
-      </w:r>
-      <w:r>
-        <w:rPr>
-          <w:lang w:val="pt-BR"/>
-        </w:rPr>
-        <w:t>um nome alfanumérico.</w:t>
+      </w:pPr>
+      <w:r>
+        <w:t>Dans le champ nom, écrivez un nom alphanumérique</w:t>
+      </w:r>
+      <w:r>
+        <w:t xml:space="preserve">, par exemple </w:t>
+      </w:r>
+      <w:r>
+        <w:rPr>
+          <w:b/>
+          <w:bCs/>
+        </w:rPr>
+        <w:t>«</w:t>
+      </w:r>
+      <w:r>
+        <w:rPr>
+          <w:b/>
+          <w:bCs/>
+        </w:rPr>
+        <w:t xml:space="preserve"> </w:t>
+      </w:r>
+      <w:r>
+        <w:rPr>
+          <w:rFonts w:ascii="Segoe UI" w:eastAsia="Times New Roman" w:hAnsi="Segoe UI" w:cs="Segoe UI"/>
+          <w:b/>
+          <w:bCs/>
+          <w:sz w:val="18"/>
+          <w:szCs w:val="18"/>
+          <w:lang w:eastAsia="fr-CA"/>
+        </w:rPr>
+        <w:t xml:space="preserve">Philippe </w:t>
+      </w:r>
+      <w:r>
+        <w:rPr>
+          <w:b/>
+          <w:bCs/>
+        </w:rPr>
+        <w:t>»</w:t>
+      </w:r>
+      <w:r>
+        <w:rPr>
+          <w:b/>
+          <w:bCs/>
+        </w:rPr>
+        <w:t>;</w:t>
       </w:r>
     </w:p>
     <w:p>
@@ -780,139 +1028,89 @@
         <w:pStyle w:val="Paragraphedeliste"/>
         <w:numPr>
           <w:ilvl w:val="0"/>
-          <w:numId w:val="8"/>
+          <w:numId w:val="6"/>
         </w:numPr>
         <w:spacing w:line="256" w:lineRule="auto"/>
       </w:pPr>
-      <w:proofErr w:type="spellStart"/>
-      <w:r>
-        <w:t>Clicar</w:t>
-      </w:r>
-      <w:proofErr w:type="spellEnd"/>
-      <w:r>
-        <w:t xml:space="preserve"> no </w:t>
-      </w:r>
-      <w:proofErr w:type="spellStart"/>
-      <w:r>
-        <w:t>botão</w:t>
-      </w:r>
-      <w:proofErr w:type="spellEnd"/>
-      <w:r>
-        <w:t xml:space="preserve"> commencer </w:t>
-      </w:r>
-      <w:proofErr w:type="gramStart"/>
-      <w:r>
-        <w:t>le je</w:t>
-      </w:r>
-      <w:r>
-        <w:t>ux</w:t>
-      </w:r>
-      <w:proofErr w:type="gramEnd"/>
+      <w:r>
+        <w:t xml:space="preserve">Cliquez sur le bouton </w:t>
+      </w:r>
+      <w:r>
+        <w:rPr>
+          <w:b/>
+          <w:bCs/>
+        </w:rPr>
+        <w:t>« </w:t>
+      </w:r>
+      <w:r>
+        <w:rPr>
+          <w:b/>
+          <w:bCs/>
+        </w:rPr>
+        <w:t>C</w:t>
+      </w:r>
+      <w:r>
+        <w:rPr>
+          <w:b/>
+          <w:bCs/>
+        </w:rPr>
+        <w:t>ommencer</w:t>
+      </w:r>
+      <w:r>
+        <w:rPr>
+          <w:b/>
+          <w:bCs/>
+        </w:rPr>
+        <w:t xml:space="preserve"> le jeu</w:t>
+      </w:r>
+      <w:r>
+        <w:rPr>
+          <w:b/>
+          <w:bCs/>
+        </w:rPr>
+        <w:t> »;</w:t>
+      </w:r>
     </w:p>
     <w:p>
       <w:pPr>
         <w:pStyle w:val="Paragraphedeliste"/>
         <w:numPr>
           <w:ilvl w:val="0"/>
-          <w:numId w:val="8"/>
+          <w:numId w:val="6"/>
         </w:numPr>
         <w:spacing w:line="256" w:lineRule="auto"/>
       </w:pPr>
       <w:r>
-        <w:rPr>
-          <w:lang w:val="pt-BR"/>
-        </w:rPr>
-        <w:t xml:space="preserve">Uma mensagem de erro </w:t>
-      </w:r>
-      <w:proofErr w:type="spellStart"/>
-      <w:r>
-        <w:rPr>
-          <w:lang w:val="pt-BR"/>
-        </w:rPr>
-        <w:t>sera</w:t>
-      </w:r>
-      <w:proofErr w:type="spellEnd"/>
-      <w:r>
-        <w:rPr>
-          <w:lang w:val="pt-BR"/>
-        </w:rPr>
-        <w:t xml:space="preserve"> mostrada acima do formulário contendo os alertas: « </w:t>
-      </w:r>
-      <w:proofErr w:type="spellStart"/>
-      <w:r>
-        <w:rPr>
-          <w:lang w:val="pt-BR"/>
-        </w:rPr>
-        <w:t>Veuillez</w:t>
-      </w:r>
-      <w:proofErr w:type="spellEnd"/>
-      <w:r>
-        <w:rPr>
-          <w:lang w:val="pt-BR"/>
-        </w:rPr>
-        <w:t xml:space="preserve"> </w:t>
-      </w:r>
-      <w:proofErr w:type="spellStart"/>
-      <w:r>
-        <w:rPr>
-          <w:lang w:val="pt-BR"/>
-        </w:rPr>
-        <w:t>remplir</w:t>
-      </w:r>
-      <w:proofErr w:type="spellEnd"/>
-      <w:r>
-        <w:rPr>
-          <w:lang w:val="pt-BR"/>
-        </w:rPr>
-        <w:t xml:space="preserve"> </w:t>
-      </w:r>
-      <w:proofErr w:type="spellStart"/>
-      <w:r>
-        <w:rPr>
-          <w:lang w:val="pt-BR"/>
-        </w:rPr>
-        <w:t>tous</w:t>
-      </w:r>
-      <w:proofErr w:type="spellEnd"/>
-      <w:r>
-        <w:rPr>
-          <w:lang w:val="pt-BR"/>
-        </w:rPr>
-        <w:t xml:space="preserve"> </w:t>
-      </w:r>
-      <w:proofErr w:type="spellStart"/>
-      <w:r>
-        <w:rPr>
-          <w:lang w:val="pt-BR"/>
-        </w:rPr>
-        <w:t>les</w:t>
-      </w:r>
-      <w:proofErr w:type="spellEnd"/>
-      <w:r>
-        <w:rPr>
-          <w:lang w:val="pt-BR"/>
-        </w:rPr>
-        <w:t xml:space="preserve"> </w:t>
-      </w:r>
-      <w:proofErr w:type="spellStart"/>
-      <w:r>
-        <w:rPr>
-          <w:lang w:val="pt-BR"/>
-        </w:rPr>
-        <w:t>champs</w:t>
-      </w:r>
-      <w:proofErr w:type="spellEnd"/>
-      <w:r>
-        <w:rPr>
-          <w:lang w:val="pt-BR"/>
-        </w:rPr>
-        <w:t xml:space="preserve">. </w:t>
-      </w:r>
-      <w:r>
-        <w:t>Le nombre de paires doit être entre 2 et 10.</w:t>
-      </w:r>
-      <w:r>
-        <w:t> »</w:t>
+        <w:t xml:space="preserve">Un message d'erreur </w:t>
+      </w:r>
+      <w:r>
+        <w:t>s'affiche</w:t>
+      </w:r>
+      <w:r>
+        <w:t xml:space="preserve"> en haut du formulaire avec les messages suivants</w:t>
+      </w:r>
+      <w:r>
+        <w:t xml:space="preserve">: </w:t>
+      </w:r>
+      <w:r>
+        <w:t xml:space="preserve">« </w:t>
+      </w:r>
+      <w:r>
+        <w:rPr>
+          <w:b/>
+          <w:bCs/>
+          <w:color w:val="FF0000"/>
+        </w:rPr>
+        <w:t>Veuillez remplir tous les champs. Le nombre de paires doit être entre 2 et 10.</w:t>
+      </w:r>
+      <w:r>
+        <w:rPr>
+          <w:color w:val="FF0000"/>
+        </w:rPr>
+        <w:t> </w:t>
+      </w:r>
+      <w:r>
+        <w:t>»</w:t>
       </w:r>
     </w:p>
     <w:p>
@@ -960,18 +1158,40 @@
         <w:pStyle w:val="Paragraphedeliste"/>
         <w:numPr>
           <w:ilvl w:val="0"/>
-          <w:numId w:val="8"/>
+          <w:numId w:val="6"/>
         </w:numPr>
         <w:spacing w:line="256" w:lineRule="auto"/>
         <w:rPr>
           <w:lang w:val="pt-BR"/>
         </w:rPr>
       </w:pPr>
+      <w:proofErr w:type="spellStart"/>
       <w:r>
         <w:rPr>
           <w:lang w:val="pt-BR"/>
         </w:rPr>
-        <w:t xml:space="preserve">Fechar a aplicação </w:t>
+        <w:t>Fermez</w:t>
+      </w:r>
+      <w:proofErr w:type="spellEnd"/>
+      <w:r>
+        <w:rPr>
+          <w:lang w:val="pt-BR"/>
+        </w:rPr>
+        <w:t xml:space="preserve"> </w:t>
+      </w:r>
+      <w:proofErr w:type="spellStart"/>
+      <w:r>
+        <w:rPr>
+          <w:lang w:val="pt-BR"/>
+        </w:rPr>
+        <w:t>l'application</w:t>
+      </w:r>
+      <w:proofErr w:type="spellEnd"/>
+      <w:r>
+        <w:rPr>
+          <w:lang w:val="pt-BR"/>
+        </w:rPr>
+        <w:t>.</w:t>
       </w:r>
     </w:p>
     <w:p>
@@ -989,59 +1209,134 @@
           <w:lang w:val="pt-BR"/>
         </w:rPr>
       </w:pPr>
+    </w:p>
+    <w:p>
+      <w:pPr>
+        <w:spacing w:line="256" w:lineRule="auto"/>
+        <w:rPr>
+          <w:u w:val="single"/>
+        </w:rPr>
+      </w:pPr>
+      <w:r>
+        <w:rPr>
+          <w:b/>
+          <w:bCs/>
+        </w:rPr>
+        <w:lastRenderedPageBreak/>
+        <w:t>Cas 4 -</w:t>
+      </w:r>
+      <w:r>
+        <w:rPr>
+          <w:u w:val="single"/>
+        </w:rPr>
+        <w:t xml:space="preserve"> </w:t>
+      </w:r>
+      <w:r>
+        <w:rPr>
+          <w:u w:val="single"/>
+        </w:rPr>
+        <w:t>Validation du champ du nom du formulaire (</w:t>
+      </w:r>
+      <w:r>
+        <w:rPr>
+          <w:b/>
+          <w:bCs/>
+          <w:u w:val="single"/>
+        </w:rPr>
+        <w:t>Lorsque</w:t>
+      </w:r>
+      <w:r>
+        <w:rPr>
+          <w:u w:val="single"/>
+        </w:rPr>
+        <w:t xml:space="preserve"> </w:t>
+      </w:r>
+      <w:r>
+        <w:rPr>
+          <w:b/>
+          <w:bCs/>
+          <w:u w:val="single"/>
+        </w:rPr>
+        <w:t xml:space="preserve">toutes les entrées </w:t>
+      </w:r>
+      <w:r>
+        <w:rPr>
+          <w:b/>
+          <w:bCs/>
+          <w:u w:val="single"/>
+        </w:rPr>
+        <w:t xml:space="preserve">sont </w:t>
+      </w:r>
+      <w:r>
+        <w:rPr>
+          <w:b/>
+          <w:bCs/>
+          <w:u w:val="single"/>
+        </w:rPr>
+        <w:t>correctes</w:t>
+      </w:r>
+      <w:r>
+        <w:rPr>
+          <w:u w:val="single"/>
+        </w:rPr>
+        <w:t>)</w:t>
+      </w:r>
+      <w:r>
+        <w:rPr>
+          <w:u w:val="single"/>
+        </w:rPr>
+        <w:t> :</w:t>
+      </w:r>
+    </w:p>
+    <w:p>
+      <w:pPr>
+        <w:spacing w:after="0" w:line="256" w:lineRule="auto"/>
+        <w:ind w:left="360"/>
+      </w:pPr>
+      <w:r>
+        <w:t xml:space="preserve">1. </w:t>
+      </w:r>
+      <w:r>
+        <w:t xml:space="preserve"> </w:t>
+      </w:r>
       <w:proofErr w:type="spellStart"/>
       <w:r>
-        <w:rPr>
-          <w:lang w:val="pt-BR"/>
-        </w:rPr>
-        <w:t>Cas</w:t>
+        <w:t>Ouvrez</w:t>
       </w:r>
       <w:proofErr w:type="spellEnd"/>
       <w:r>
-        <w:rPr>
-          <w:lang w:val="pt-BR"/>
-        </w:rPr>
-        <w:t xml:space="preserve"> 4 - </w:t>
-      </w:r>
-      <w:proofErr w:type="spellStart"/>
-      <w:r>
-        <w:rPr>
-          <w:lang w:val="pt-BR"/>
-        </w:rPr>
-        <w:t>Validacao</w:t>
-      </w:r>
-      <w:proofErr w:type="spellEnd"/>
-      <w:r>
-        <w:rPr>
-          <w:lang w:val="pt-BR"/>
-        </w:rPr>
-        <w:t xml:space="preserve"> do campo n</w:t>
-      </w:r>
-      <w:r>
-        <w:rPr>
-          <w:lang w:val="pt-BR"/>
-        </w:rPr>
-        <w:t xml:space="preserve">ome do </w:t>
+        <w:t xml:space="preserve"> l'application web sur la page de connexion</w:t>
+      </w:r>
+      <w:r>
+        <w:t>;</w:t>
+      </w:r>
+    </w:p>
+    <w:p>
+      <w:pPr>
+        <w:pStyle w:val="Paragraphedeliste"/>
+        <w:spacing w:after="0" w:line="256" w:lineRule="auto"/>
+      </w:pPr>
+      <w:r>
+        <w:t>(</w:t>
       </w:r>
       <w:proofErr w:type="gramStart"/>
       <w:r>
         <w:rPr>
-          <w:lang w:val="pt-BR"/>
-        </w:rPr>
-        <w:t>formulário.(</w:t>
+          <w:b/>
+          <w:bCs/>
+        </w:rPr>
+        <w:t>localhost</w:t>
       </w:r>
       <w:proofErr w:type="gramEnd"/>
       <w:r>
         <w:rPr>
-          <w:lang w:val="pt-BR"/>
-        </w:rPr>
-        <w:t>entradas corretas</w:t>
-      </w:r>
-      <w:r>
-        <w:rPr>
-          <w:lang w:val="pt-BR"/>
-        </w:rPr>
-        <w:t>)</w:t>
+          <w:b/>
+          <w:bCs/>
+        </w:rPr>
+        <w:t xml:space="preserve"> : http://127.0.0.1:5501/index.html</w:t>
+      </w:r>
+      <w:r>
+        <w:t>) ;</w:t>
       </w:r>
     </w:p>
     <w:p>
@@ -1049,18 +1344,34 @@
         <w:pStyle w:val="Paragraphedeliste"/>
         <w:numPr>
           <w:ilvl w:val="0"/>
-          <w:numId w:val="9"/>
+          <w:numId w:val="11"/>
         </w:numPr>
         <w:spacing w:line="256" w:lineRule="auto"/>
       </w:pPr>
       <w:r>
-        <w:t>Ouvrez l’application web à la page d’accueil (localhost :</w:t>
-      </w:r>
-      <w:r>
-        <w:t xml:space="preserve"> http://127.0.0.1:5501/index.html</w:t>
-      </w:r>
-      <w:r>
-        <w:t xml:space="preserve">) </w:t>
+        <w:t xml:space="preserve">Dans </w:t>
+      </w:r>
+      <w:proofErr w:type="gramStart"/>
+      <w:r>
+        <w:t>le champ paires</w:t>
+      </w:r>
+      <w:proofErr w:type="gramEnd"/>
+      <w:r>
+        <w:t xml:space="preserve"> choisir 1 chiffre entre </w:t>
+      </w:r>
+      <w:r>
+        <w:rPr>
+          <w:b/>
+          <w:bCs/>
+        </w:rPr>
+        <w:t>« 2 et 10 »</w:t>
+      </w:r>
+      <w:r>
+        <w:rPr>
+          <w:b/>
+          <w:bCs/>
+        </w:rPr>
+        <w:t xml:space="preserve"> ;</w:t>
       </w:r>
     </w:p>
     <w:p>
@@ -1068,20 +1379,54 @@
         <w:pStyle w:val="Paragraphedeliste"/>
         <w:numPr>
           <w:ilvl w:val="0"/>
-          <w:numId w:val="9"/>
+          <w:numId w:val="11"/>
         </w:numPr>
         <w:spacing w:line="256" w:lineRule="auto"/>
       </w:pPr>
       <w:r>
-        <w:t xml:space="preserve">Dans </w:t>
-      </w:r>
-      <w:proofErr w:type="gramStart"/>
-      <w:r>
-        <w:t>le champ paires</w:t>
-      </w:r>
-      <w:proofErr w:type="gramEnd"/>
-      <w:r>
-        <w:t xml:space="preserve"> choisir 1 chiffre entre 2 e 10.</w:t>
+        <w:t>Dans le champ nom, écrivez un nom alphanumérique</w:t>
+      </w:r>
+      <w:r>
+        <w:t xml:space="preserve">, par exemple </w:t>
+      </w:r>
+      <w:r>
+        <w:rPr>
+          <w:b/>
+          <w:bCs/>
+        </w:rPr>
+        <w:t>«</w:t>
+      </w:r>
+      <w:r>
+        <w:rPr>
+          <w:b/>
+          <w:bCs/>
+        </w:rPr>
+        <w:t xml:space="preserve"> </w:t>
+      </w:r>
+      <w:r>
+        <w:rPr>
+          <w:rFonts w:ascii="Segoe UI" w:eastAsia="Times New Roman" w:hAnsi="Segoe UI" w:cs="Segoe UI"/>
+          <w:b/>
+          <w:bCs/>
+          <w:sz w:val="18"/>
+          <w:szCs w:val="18"/>
+          <w:lang w:eastAsia="fr-CA"/>
+        </w:rPr>
+        <w:t xml:space="preserve">Philippe </w:t>
+      </w:r>
+      <w:r>
+        <w:rPr>
+          <w:b/>
+          <w:bCs/>
+        </w:rPr>
+        <w:t>»</w:t>
+      </w:r>
+      <w:r>
+        <w:rPr>
+          <w:b/>
+          <w:bCs/>
+        </w:rPr>
+        <w:t>;</w:t>
       </w:r>
     </w:p>
     <w:p>
@@ -1089,24 +1434,47 @@
         <w:pStyle w:val="Paragraphedeliste"/>
         <w:numPr>
           <w:ilvl w:val="0"/>
-          <w:numId w:val="9"/>
+          <w:numId w:val="11"/>
         </w:numPr>
         <w:spacing w:line="256" w:lineRule="auto"/>
-        <w:rPr>
-          <w:lang w:val="pt-BR"/>
-        </w:rPr>
-      </w:pPr>
-      <w:r>
-        <w:rPr>
-          <w:lang w:val="pt-BR"/>
-        </w:rPr>
-        <w:t xml:space="preserve">No campo nome escreve </w:t>
-      </w:r>
-      <w:r>
-        <w:rPr>
-          <w:lang w:val="pt-BR"/>
-        </w:rPr>
-        <w:t xml:space="preserve">um nome alfanumérico </w:t>
+      </w:pPr>
+      <w:r>
+        <w:t xml:space="preserve">Cliquez sur le bouton </w:t>
+      </w:r>
+      <w:r>
+        <w:rPr>
+          <w:b/>
+          <w:bCs/>
+        </w:rPr>
+        <w:t>« </w:t>
+      </w:r>
+      <w:r>
+        <w:rPr>
+          <w:b/>
+          <w:bCs/>
+        </w:rPr>
+        <w:t>C</w:t>
+      </w:r>
+      <w:r>
+        <w:rPr>
+          <w:b/>
+          <w:bCs/>
+        </w:rPr>
+        <w:t>ommencer</w:t>
+      </w:r>
+      <w:r>
+        <w:rPr>
+          <w:b/>
+          <w:bCs/>
+        </w:rPr>
+        <w:t xml:space="preserve"> le jeu</w:t>
+      </w:r>
+      <w:r>
+        <w:rPr>
+          <w:b/>
+          <w:bCs/>
+        </w:rPr>
+        <w:t> »;</w:t>
       </w:r>
     </w:p>
     <w:p>
@@ -1114,144 +1482,144 @@
         <w:pStyle w:val="Paragraphedeliste"/>
         <w:numPr>
           <w:ilvl w:val="0"/>
-          <w:numId w:val="9"/>
+          <w:numId w:val="11"/>
         </w:numPr>
         <w:spacing w:line="256" w:lineRule="auto"/>
       </w:pPr>
-      <w:proofErr w:type="spellStart"/>
-      <w:r>
-        <w:t>Clicar</w:t>
-      </w:r>
-      <w:proofErr w:type="spellEnd"/>
-      <w:r>
-        <w:t xml:space="preserve"> no </w:t>
-      </w:r>
-      <w:proofErr w:type="spellStart"/>
-      <w:r>
-        <w:t>botão</w:t>
-      </w:r>
-      <w:proofErr w:type="spellEnd"/>
-      <w:r>
-        <w:t xml:space="preserve"> commencer </w:t>
-      </w:r>
-      <w:proofErr w:type="gramStart"/>
-      <w:r>
-        <w:t>le je</w:t>
-      </w:r>
-      <w:r>
-        <w:t>ux</w:t>
-      </w:r>
-      <w:proofErr w:type="gramEnd"/>
+      <w:r>
+        <w:t>Le nombre de cartes correspondant au nombre de paires choisies s'affiche</w:t>
+      </w:r>
+      <w:r>
+        <w:t>;</w:t>
+      </w:r>
     </w:p>
     <w:p>
       <w:pPr>
         <w:pStyle w:val="Paragraphedeliste"/>
         <w:numPr>
           <w:ilvl w:val="0"/>
-          <w:numId w:val="9"/>
+          <w:numId w:val="11"/>
         </w:numPr>
         <w:spacing w:line="256" w:lineRule="auto"/>
-        <w:rPr>
-          <w:lang w:val="pt-BR"/>
-        </w:rPr>
-      </w:pPr>
-      <w:r>
-        <w:rPr>
-          <w:lang w:val="pt-BR"/>
-        </w:rPr>
-        <w:lastRenderedPageBreak/>
-        <w:t xml:space="preserve">A quantidade de cartas referente ao </w:t>
-      </w:r>
-      <w:proofErr w:type="spellStart"/>
-      <w:r>
-        <w:rPr>
-          <w:lang w:val="pt-BR"/>
-        </w:rPr>
-        <w:t>numero</w:t>
-      </w:r>
-      <w:proofErr w:type="spellEnd"/>
-      <w:r>
-        <w:rPr>
-          <w:lang w:val="pt-BR"/>
-        </w:rPr>
-        <w:t xml:space="preserve"> de pares escolhidos </w:t>
-      </w:r>
-      <w:proofErr w:type="spellStart"/>
-      <w:r>
-        <w:rPr>
-          <w:lang w:val="pt-BR"/>
-        </w:rPr>
-        <w:t>sera</w:t>
-      </w:r>
-      <w:proofErr w:type="spellEnd"/>
-      <w:r>
-        <w:rPr>
-          <w:lang w:val="pt-BR"/>
-        </w:rPr>
+      </w:pPr>
+      <w:r>
+        <w:t>Une minuterie en haut des cartes indique</w:t>
+      </w:r>
+      <w:r>
         <w:t xml:space="preserve"> </w:t>
       </w:r>
-      <w:proofErr w:type="spellStart"/>
-      <w:proofErr w:type="gramStart"/>
-      <w:r>
-        <w:rPr>
-          <w:lang w:val="pt-BR"/>
-        </w:rPr>
-        <w:t>aficher</w:t>
-      </w:r>
-      <w:proofErr w:type="spellEnd"/>
-      <w:r>
-        <w:rPr>
-          <w:lang w:val="pt-BR"/>
-        </w:rPr>
-        <w:t xml:space="preserve"> .</w:t>
-      </w:r>
-      <w:proofErr w:type="gramEnd"/>
+      <w:r>
+        <w:t xml:space="preserve">que </w:t>
+      </w:r>
+      <w:r>
+        <w:rPr>
+          <w:b/>
+          <w:bCs/>
+        </w:rPr>
+        <w:t>« </w:t>
+      </w:r>
+      <w:r>
+        <w:rPr>
+          <w:b/>
+          <w:bCs/>
+        </w:rPr>
+        <w:t>vous avez 5 minutes</w:t>
+      </w:r>
+      <w:r>
+        <w:rPr>
+          <w:b/>
+          <w:bCs/>
+        </w:rPr>
+        <w:t> »</w:t>
+      </w:r>
+      <w:r>
+        <w:t xml:space="preserve"> pour identifier toutes les paires correspondantes</w:t>
+      </w:r>
+      <w:r>
+        <w:t>;</w:t>
+      </w:r>
     </w:p>
     <w:p>
       <w:pPr>
         <w:pStyle w:val="Paragraphedeliste"/>
         <w:numPr>
           <w:ilvl w:val="0"/>
-          <w:numId w:val="9"/>
+          <w:numId w:val="11"/>
         </w:numPr>
         <w:spacing w:line="256" w:lineRule="auto"/>
-        <w:rPr>
-          <w:lang w:val="pt-BR"/>
-        </w:rPr>
-      </w:pPr>
-      <w:r>
-        <w:rPr>
-          <w:lang w:val="pt-BR"/>
-        </w:rPr>
-        <w:t xml:space="preserve">Um contador de tempo </w:t>
-      </w:r>
-      <w:proofErr w:type="spellStart"/>
-      <w:r>
-        <w:rPr>
-          <w:lang w:val="pt-BR"/>
-        </w:rPr>
-        <w:t>mostrarar</w:t>
-      </w:r>
-      <w:proofErr w:type="spellEnd"/>
-      <w:r>
-        <w:rPr>
-          <w:lang w:val="pt-BR"/>
-        </w:rPr>
-        <w:t xml:space="preserve"> que você tem 5 minutos para </w:t>
-      </w:r>
-      <w:proofErr w:type="spellStart"/>
-      <w:r>
-        <w:rPr>
-          <w:lang w:val="pt-BR"/>
-        </w:rPr>
-        <w:t>indetificar</w:t>
-      </w:r>
-      <w:proofErr w:type="spellEnd"/>
-      <w:r>
-        <w:rPr>
-          <w:lang w:val="pt-BR"/>
-        </w:rPr>
-        <w:t xml:space="preserve"> todos os pares correspondentes.</w:t>
+      </w:pPr>
+      <w:r>
+        <w:t xml:space="preserve">Si vous réussissez jusqu'à 5 min, le message </w:t>
+      </w:r>
+      <w:r>
+        <w:rPr>
+          <w:b/>
+          <w:bCs/>
+        </w:rPr>
+        <w:t>« </w:t>
+      </w:r>
+      <w:r>
+        <w:rPr>
+          <w:rFonts w:ascii="Segoe UI" w:eastAsia="Times New Roman" w:hAnsi="Segoe UI" w:cs="Segoe UI"/>
+          <w:b/>
+          <w:bCs/>
+          <w:sz w:val="18"/>
+          <w:szCs w:val="18"/>
+          <w:lang w:eastAsia="fr-CA"/>
+        </w:rPr>
+        <w:t>Philippe</w:t>
+      </w:r>
+      <w:r>
+        <w:rPr>
+          <w:rFonts w:ascii="Segoe UI" w:eastAsia="Times New Roman" w:hAnsi="Segoe UI" w:cs="Segoe UI"/>
+          <w:b/>
+          <w:bCs/>
+          <w:sz w:val="18"/>
+          <w:szCs w:val="18"/>
+          <w:lang w:eastAsia="fr-CA"/>
+        </w:rPr>
+        <w:t>,</w:t>
+      </w:r>
+      <w:r>
+        <w:rPr>
+          <w:b/>
+          <w:bCs/>
+        </w:rPr>
+        <w:t xml:space="preserve"> </w:t>
+      </w:r>
+      <w:r>
+        <w:rPr>
+          <w:b/>
+          <w:bCs/>
+        </w:rPr>
+        <w:t>v</w:t>
+      </w:r>
+      <w:r>
+        <w:rPr>
+          <w:b/>
+          <w:bCs/>
+        </w:rPr>
+        <w:t>ous avez gagné</w:t>
+      </w:r>
+      <w:r>
+        <w:rPr>
+          <w:b/>
+          <w:bCs/>
+        </w:rPr>
+        <w:t>.</w:t>
+      </w:r>
+      <w:r>
+        <w:rPr>
+          <w:b/>
+          <w:bCs/>
+        </w:rPr>
+        <w:t> »</w:t>
+      </w:r>
+      <w:r>
+        <w:t xml:space="preserve"> s'affiche</w:t>
+      </w:r>
+      <w:r>
+        <w:t>;</w:t>
       </w:r>
     </w:p>
     <w:p>
@@ -1259,171 +1627,54 @@
         <w:pStyle w:val="Paragraphedeliste"/>
         <w:numPr>
           <w:ilvl w:val="0"/>
-          <w:numId w:val="9"/>
+          <w:numId w:val="11"/>
         </w:numPr>
         <w:spacing w:line="256" w:lineRule="auto"/>
-        <w:rPr>
-          <w:lang w:val="pt-BR"/>
-        </w:rPr>
-      </w:pPr>
-      <w:r>
-        <w:rPr>
-          <w:lang w:val="pt-BR"/>
-        </w:rPr>
-        <w:t xml:space="preserve">Caso você consiga ate os 5 min a mensagem </w:t>
-      </w:r>
-      <w:proofErr w:type="gramStart"/>
-      <w:r>
-        <w:rPr>
-          <w:lang w:val="pt-BR"/>
-        </w:rPr>
-        <w:t xml:space="preserve">“ </w:t>
-      </w:r>
-      <w:proofErr w:type="spellStart"/>
-      <w:r>
-        <w:rPr>
-          <w:lang w:val="pt-BR"/>
-        </w:rPr>
-        <w:t>Vous</w:t>
-      </w:r>
-      <w:proofErr w:type="spellEnd"/>
-      <w:proofErr w:type="gramEnd"/>
-      <w:r>
-        <w:rPr>
-          <w:lang w:val="pt-BR"/>
-        </w:rPr>
-        <w:t xml:space="preserve"> </w:t>
-      </w:r>
-      <w:proofErr w:type="spellStart"/>
-      <w:r>
-        <w:rPr>
-          <w:lang w:val="pt-BR"/>
-        </w:rPr>
-        <w:t>avez</w:t>
-      </w:r>
-      <w:proofErr w:type="spellEnd"/>
-      <w:r>
-        <w:rPr>
-          <w:lang w:val="pt-BR"/>
-        </w:rPr>
-        <w:t xml:space="preserve"> </w:t>
-      </w:r>
-      <w:proofErr w:type="spellStart"/>
-      <w:r>
-        <w:rPr>
-          <w:lang w:val="pt-BR"/>
-        </w:rPr>
-        <w:t>gagné</w:t>
-      </w:r>
-      <w:proofErr w:type="spellEnd"/>
-      <w:r>
-        <w:rPr>
-          <w:lang w:val="pt-BR"/>
-        </w:rPr>
-        <w:t xml:space="preserve"> ” vai aparecer</w:t>
-      </w:r>
-    </w:p>
-    <w:p>
-      <w:pPr>
-        <w:pStyle w:val="Paragraphedeliste"/>
-        <w:numPr>
-          <w:ilvl w:val="0"/>
-          <w:numId w:val="9"/>
-        </w:numPr>
-        <w:spacing w:line="256" w:lineRule="auto"/>
-        <w:rPr>
-          <w:lang w:val="pt-BR"/>
-        </w:rPr>
-      </w:pPr>
-      <w:r>
-        <w:rPr>
-          <w:lang w:val="pt-BR"/>
-        </w:rPr>
-        <w:t xml:space="preserve">Se não conseguir dentro dos 5 minutos </w:t>
-      </w:r>
-      <w:r>
-        <w:rPr>
-          <w:lang w:val="pt-BR"/>
-        </w:rPr>
-        <w:t xml:space="preserve">a mensagem </w:t>
-      </w:r>
-      <w:proofErr w:type="gramStart"/>
-      <w:r>
-        <w:rPr>
-          <w:lang w:val="pt-BR"/>
-        </w:rPr>
-        <w:t xml:space="preserve">“ </w:t>
-      </w:r>
-      <w:proofErr w:type="spellStart"/>
-      <w:r>
-        <w:rPr>
-          <w:lang w:val="pt-BR"/>
-        </w:rPr>
-        <w:t>vous</w:t>
-      </w:r>
-      <w:proofErr w:type="spellEnd"/>
-      <w:proofErr w:type="gramEnd"/>
-      <w:r>
-        <w:rPr>
-          <w:lang w:val="pt-BR"/>
-        </w:rPr>
-        <w:t xml:space="preserve"> </w:t>
-      </w:r>
-      <w:proofErr w:type="spellStart"/>
-      <w:r>
-        <w:rPr>
-          <w:lang w:val="pt-BR"/>
-        </w:rPr>
-        <w:t>avez</w:t>
-      </w:r>
-      <w:proofErr w:type="spellEnd"/>
-      <w:r>
-        <w:rPr>
-          <w:lang w:val="pt-BR"/>
-        </w:rPr>
-        <w:t xml:space="preserve"> </w:t>
-      </w:r>
-      <w:proofErr w:type="spellStart"/>
-      <w:r>
-        <w:rPr>
-          <w:lang w:val="pt-BR"/>
-        </w:rPr>
-        <w:t>perdu</w:t>
-      </w:r>
-      <w:proofErr w:type="spellEnd"/>
-      <w:r>
-        <w:rPr>
-          <w:lang w:val="pt-BR"/>
-        </w:rPr>
-        <w:t xml:space="preserve">” </w:t>
-      </w:r>
-      <w:proofErr w:type="spellStart"/>
-      <w:r>
-        <w:rPr>
-          <w:lang w:val="pt-BR"/>
-        </w:rPr>
-        <w:t>sera</w:t>
-      </w:r>
-      <w:proofErr w:type="spellEnd"/>
-      <w:r>
-        <w:rPr>
-          <w:lang w:val="pt-BR"/>
-        </w:rPr>
-        <w:t xml:space="preserve"> </w:t>
-      </w:r>
-      <w:proofErr w:type="spellStart"/>
-      <w:r>
-        <w:rPr>
-          <w:lang w:val="pt-BR"/>
-        </w:rPr>
-        <w:t>afficher</w:t>
-      </w:r>
-      <w:proofErr w:type="spellEnd"/>
-      <w:r>
-        <w:rPr>
-          <w:lang w:val="pt-BR"/>
-        </w:rPr>
-        <w:t>.</w:t>
+      </w:pPr>
+      <w:r>
+        <w:t xml:space="preserve">Si vous ne réussissez pas dans les 5 min, le </w:t>
+      </w:r>
+      <w:r>
+        <w:rPr>
+          <w:b/>
+          <w:bCs/>
+        </w:rPr>
+        <w:t>message « </w:t>
+      </w:r>
+      <w:r>
+        <w:rPr>
+          <w:rFonts w:ascii="Segoe UI" w:eastAsia="Times New Roman" w:hAnsi="Segoe UI" w:cs="Segoe UI"/>
+          <w:b/>
+          <w:bCs/>
+          <w:sz w:val="18"/>
+          <w:szCs w:val="18"/>
+          <w:lang w:eastAsia="fr-CA"/>
+        </w:rPr>
+        <w:t>Philippe,</w:t>
+      </w:r>
+      <w:r>
+        <w:rPr>
+          <w:b/>
+          <w:bCs/>
+        </w:rPr>
+        <w:t> </w:t>
+      </w:r>
+      <w:r>
+        <w:rPr>
+          <w:b/>
+          <w:bCs/>
+        </w:rPr>
+        <w:t>vous avez perdu</w:t>
+      </w:r>
+      <w:r>
+        <w:rPr>
+          <w:b/>
+          <w:bCs/>
+        </w:rPr>
+        <w:t>. »</w:t>
+      </w:r>
+      <w:r>
+        <w:t xml:space="preserve"> s'affiche.</w:t>
       </w:r>
     </w:p>
     <w:p>
@@ -1473,18 +1724,40 @@
         <w:pStyle w:val="Paragraphedeliste"/>
         <w:numPr>
           <w:ilvl w:val="0"/>
-          <w:numId w:val="9"/>
+          <w:numId w:val="11"/>
         </w:numPr>
         <w:spacing w:line="256" w:lineRule="auto"/>
         <w:rPr>
           <w:lang w:val="pt-BR"/>
         </w:rPr>
       </w:pPr>
+      <w:proofErr w:type="spellStart"/>
       <w:r>
         <w:rPr>
           <w:lang w:val="pt-BR"/>
         </w:rPr>
-        <w:t xml:space="preserve">Fechar a aplicação </w:t>
+        <w:t>Fermez</w:t>
+      </w:r>
+      <w:proofErr w:type="spellEnd"/>
+      <w:r>
+        <w:rPr>
+          <w:lang w:val="pt-BR"/>
+        </w:rPr>
+        <w:t xml:space="preserve"> </w:t>
+      </w:r>
+      <w:proofErr w:type="spellStart"/>
+      <w:r>
+        <w:rPr>
+          <w:lang w:val="pt-BR"/>
+        </w:rPr>
+        <w:t>l'application</w:t>
+      </w:r>
+      <w:proofErr w:type="spellEnd"/>
+      <w:r>
+        <w:rPr>
+          <w:lang w:val="pt-BR"/>
+        </w:rPr>
+        <w:t>.</w:t>
       </w:r>
     </w:p>
     <w:p/>
@@ -1759,6 +2032,92 @@
     </w:lvl>
   </w:abstractNum>
   <w:abstractNum w:abstractNumId="3" w15:restartNumberingAfterBreak="0">
+    <w:nsid w:val="25BD0238"/>
+    <w:multiLevelType w:val="hybridMultilevel"/>
+    <w:tmpl w:val="DBA26642"/>
+    <w:lvl w:ilvl="0" w:tplc="FFFFFFFF">
+      <w:start w:val="1"/>
+      <w:numFmt w:val="decimal"/>
+      <w:lvlText w:val="%1."/>
+      <w:lvlJc w:val="left"/>
+      <w:pPr>
+        <w:ind w:left="720" w:hanging="360"/>
+      </w:pPr>
+    </w:lvl>
+    <w:lvl w:ilvl="1" w:tplc="FFFFFFFF">
+      <w:start w:val="1"/>
+      <w:numFmt w:val="lowerLetter"/>
+      <w:lvlText w:val="%2."/>
+      <w:lvlJc w:val="left"/>
+      <w:pPr>
+        <w:ind w:left="1440" w:hanging="360"/>
+      </w:pPr>
+    </w:lvl>
+    <w:lvl w:ilvl="2" w:tplc="FFFFFFFF">
+      <w:start w:val="1"/>
+      <w:numFmt w:val="lowerRoman"/>
+      <w:lvlText w:val="%3."/>
+      <w:lvlJc w:val="right"/>
+      <w:pPr>
+        <w:ind w:left="2160" w:hanging="180"/>
+      </w:pPr>
+    </w:lvl>
+    <w:lvl w:ilvl="3" w:tplc="FFFFFFFF">
+      <w:start w:val="1"/>
+      <w:numFmt w:val="decimal"/>
+      <w:lvlText w:val="%4."/>
+      <w:lvlJc w:val="left"/>
+      <w:pPr>
+        <w:ind w:left="2880" w:hanging="360"/>
+      </w:pPr>
+    </w:lvl>
+    <w:lvl w:ilvl="4" w:tplc="FFFFFFFF">
+      <w:start w:val="1"/>
+      <w:numFmt w:val="lowerLetter"/>
+      <w:lvlText w:val="%5."/>
+      <w:lvlJc w:val="left"/>
+      <w:pPr>
+        <w:ind w:left="3600" w:hanging="360"/>
+      </w:pPr>
+    </w:lvl>
+    <w:lvl w:ilvl="5" w:tplc="FFFFFFFF">
+      <w:start w:val="1"/>
+      <w:numFmt w:val="lowerRoman"/>
+      <w:lvlText w:val="%6."/>
+      <w:lvlJc w:val="right"/>
+      <w:pPr>
+        <w:ind w:left="4320" w:hanging="180"/>
+      </w:pPr>
+    </w:lvl>
+    <w:lvl w:ilvl="6" w:tplc="FFFFFFFF">
+      <w:start w:val="1"/>
+      <w:numFmt w:val="decimal"/>
+      <w:lvlText w:val="%7."/>
+      <w:lvlJc w:val="left"/>
+      <w:pPr>
+        <w:ind w:left="5040" w:hanging="360"/>
+      </w:pPr>
+    </w:lvl>
+    <w:lvl w:ilvl="7" w:tplc="FFFFFFFF">
+      <w:start w:val="1"/>
+      <w:numFmt w:val="lowerLetter"/>
+      <w:lvlText w:val="%8."/>
+      <w:lvlJc w:val="left"/>
+      <w:pPr>
+        <w:ind w:left="5760" w:hanging="360"/>
+      </w:pPr>
+    </w:lvl>
+    <w:lvl w:ilvl="8" w:tplc="FFFFFFFF">
+      <w:start w:val="1"/>
+      <w:numFmt w:val="lowerRoman"/>
+      <w:lvlText w:val="%9."/>
+      <w:lvlJc w:val="right"/>
+      <w:pPr>
+        <w:ind w:left="6480" w:hanging="180"/>
+      </w:pPr>
+    </w:lvl>
+  </w:abstractNum>
+  <w:abstractNum w:abstractNumId="4" w15:restartNumberingAfterBreak="0">
     <w:nsid w:val="4FF955D8"/>
     <w:multiLevelType w:val="hybridMultilevel"/>
     <w:tmpl w:val="4CE8B686"/>
@@ -1847,7 +2206,7 @@
       </w:pPr>
     </w:lvl>
   </w:abstractNum>
-  <w:abstractNum w:abstractNumId="4" w15:restartNumberingAfterBreak="0">
+  <w:abstractNum w:abstractNumId="5" w15:restartNumberingAfterBreak="0">
     <w:nsid w:val="520D76CA"/>
     <w:multiLevelType w:val="hybridMultilevel"/>
     <w:tmpl w:val="17CA14D8"/>
@@ -1936,7 +2295,7 @@
       </w:pPr>
     </w:lvl>
   </w:abstractNum>
-  <w:abstractNum w:abstractNumId="5" w15:restartNumberingAfterBreak="0">
+  <w:abstractNum w:abstractNumId="6" w15:restartNumberingAfterBreak="0">
     <w:nsid w:val="723107B2"/>
     <w:multiLevelType w:val="hybridMultilevel"/>
     <w:tmpl w:val="DBA26642"/>
@@ -2022,7 +2381,7 @@
       </w:pPr>
     </w:lvl>
   </w:abstractNum>
-  <w:abstractNum w:abstractNumId="6" w15:restartNumberingAfterBreak="0">
+  <w:abstractNum w:abstractNumId="7" w15:restartNumberingAfterBreak="0">
     <w:nsid w:val="75477494"/>
     <w:multiLevelType w:val="hybridMultilevel"/>
     <w:tmpl w:val="D5A252AC"/>
@@ -2134,7 +2493,96 @@
       </w:rPr>
     </w:lvl>
   </w:abstractNum>
-  <w:abstractNum w:abstractNumId="7" w15:restartNumberingAfterBreak="0">
+  <w:abstractNum w:abstractNumId="8" w15:restartNumberingAfterBreak="0">
+    <w:nsid w:val="76642306"/>
+    <w:multiLevelType w:val="hybridMultilevel"/>
+    <w:tmpl w:val="3E1E7E52"/>
+    <w:lvl w:ilvl="0" w:tplc="0C0C000F">
+      <w:start w:val="2"/>
+      <w:numFmt w:val="decimal"/>
+      <w:lvlText w:val="%1."/>
+      <w:lvlJc w:val="left"/>
+      <w:pPr>
+        <w:ind w:left="720" w:hanging="360"/>
+      </w:pPr>
+      <w:rPr>
+        <w:rFonts w:hint="default"/>
+      </w:rPr>
+    </w:lvl>
+    <w:lvl w:ilvl="1" w:tplc="0C0C0019" w:tentative="1">
+      <w:start w:val="1"/>
+      <w:numFmt w:val="lowerLetter"/>
+      <w:lvlText w:val="%2."/>
+      <w:lvlJc w:val="left"/>
+      <w:pPr>
+        <w:ind w:left="1440" w:hanging="360"/>
+      </w:pPr>
+    </w:lvl>
+    <w:lvl w:ilvl="2" w:tplc="0C0C001B" w:tentative="1">
+      <w:start w:val="1"/>
+      <w:numFmt w:val="lowerRoman"/>
+      <w:lvlText w:val="%3."/>
+      <w:lvlJc w:val="right"/>
+      <w:pPr>
+        <w:ind w:left="2160" w:hanging="180"/>
+      </w:pPr>
+    </w:lvl>
+    <w:lvl w:ilvl="3" w:tplc="0C0C000F" w:tentative="1">
+      <w:start w:val="1"/>
+      <w:numFmt w:val="decimal"/>
+      <w:lvlText w:val="%4."/>
+      <w:lvlJc w:val="left"/>
+      <w:pPr>
+        <w:ind w:left="2880" w:hanging="360"/>
+      </w:pPr>
+    </w:lvl>
+    <w:lvl w:ilvl="4" w:tplc="0C0C0019" w:tentative="1">
+      <w:start w:val="1"/>
+      <w:numFmt w:val="lowerLetter"/>
+      <w:lvlText w:val="%5."/>
+      <w:lvlJc w:val="left"/>
+      <w:pPr>
+        <w:ind w:left="3600" w:hanging="360"/>
+      </w:pPr>
+    </w:lvl>
+    <w:lvl w:ilvl="5" w:tplc="0C0C001B" w:tentative="1">
+      <w:start w:val="1"/>
+      <w:numFmt w:val="lowerRoman"/>
+      <w:lvlText w:val="%6."/>
+      <w:lvlJc w:val="right"/>
+      <w:pPr>
+        <w:ind w:left="4320" w:hanging="180"/>
+      </w:pPr>
+    </w:lvl>
+    <w:lvl w:ilvl="6" w:tplc="0C0C000F" w:tentative="1">
+      <w:start w:val="1"/>
+      <w:numFmt w:val="decimal"/>
+      <w:lvlText w:val="%7."/>
+      <w:lvlJc w:val="left"/>
+      <w:pPr>
+        <w:ind w:left="5040" w:hanging="360"/>
+      </w:pPr>
+    </w:lvl>
+    <w:lvl w:ilvl="7" w:tplc="0C0C0019" w:tentative="1">
+      <w:start w:val="1"/>
+      <w:numFmt w:val="lowerLetter"/>
+      <w:lvlText w:val="%8."/>
+      <w:lvlJc w:val="left"/>
+      <w:pPr>
+        <w:ind w:left="5760" w:hanging="360"/>
+      </w:pPr>
+    </w:lvl>
+    <w:lvl w:ilvl="8" w:tplc="0C0C001B" w:tentative="1">
+      <w:start w:val="1"/>
+      <w:numFmt w:val="lowerRoman"/>
+      <w:lvlText w:val="%9."/>
+      <w:lvlJc w:val="right"/>
+      <w:pPr>
+        <w:ind w:left="6480" w:hanging="180"/>
+      </w:pPr>
+    </w:lvl>
+  </w:abstractNum>
+  <w:abstractNum w:abstractNumId="9" w15:restartNumberingAfterBreak="0">
     <w:nsid w:val="78F76A5E"/>
     <w:multiLevelType w:val="hybridMultilevel"/>
     <w:tmpl w:val="86B681D2"/>
@@ -2224,10 +2672,10 @@
     </w:lvl>
   </w:abstractNum>
   <w:num w:numId="1" w16cid:durableId="1303653748">
-    <w:abstractNumId w:val="6"/>
+    <w:abstractNumId w:val="7"/>
   </w:num>
   <w:num w:numId="2" w16cid:durableId="1663462306">
-    <w:abstractNumId w:val="5"/>
+    <w:abstractNumId w:val="6"/>
     <w:lvlOverride w:ilvl="0">
       <w:startOverride w:val="1"/>
     </w:lvlOverride>
@@ -2293,16 +2741,22 @@
     <w:abstractNumId w:val="1"/>
   </w:num>
   <w:num w:numId="6" w16cid:durableId="1749111993">
-    <w:abstractNumId w:val="7"/>
+    <w:abstractNumId w:val="9"/>
   </w:num>
   <w:num w:numId="7" w16cid:durableId="412973863">
-    <w:abstractNumId w:val="4"/>
+    <w:abstractNumId w:val="5"/>
   </w:num>
   <w:num w:numId="8" w16cid:durableId="125854820">
-    <w:abstractNumId w:val="3"/>
+    <w:abstractNumId w:val="4"/>
   </w:num>
   <w:num w:numId="9" w16cid:durableId="1349719199">
     <w:abstractNumId w:val="2"/>
+  </w:num>
+  <w:num w:numId="10" w16cid:durableId="1340884415">
+    <w:abstractNumId w:val="3"/>
+  </w:num>
+  <w:num w:numId="11" w16cid:durableId="1768111865">
+    <w:abstractNumId w:val="8"/>
   </w:num>
 </w:numbering>
 </file>

</xml_diff>